<commit_message>
Alteração de participações para NUMERO
</commit_message>
<xml_diff>
--- a/Mer.docx
+++ b/Mer.docx
@@ -53,8 +53,8 @@
             </w:tcBorders>
             <w:shd w:color="000000" w:fill="auto" w:val="clear"/>
             <w:tcMar>
-              <w:left w:w="27" w:type="dxa"/>
-              <w:right w:w="27" w:type="dxa"/>
+              <w:left w:w="26" w:type="dxa"/>
+              <w:right w:w="26" w:type="dxa"/>
             </w:tcMar>
             <w:vAlign w:val="top"/>
           </w:tcPr>
@@ -95,8 +95,8 @@
             </w:tcBorders>
             <w:shd w:color="000000" w:fill="auto" w:val="clear"/>
             <w:tcMar>
-              <w:left w:w="27" w:type="dxa"/>
-              <w:right w:w="27" w:type="dxa"/>
+              <w:left w:w="26" w:type="dxa"/>
+              <w:right w:w="26" w:type="dxa"/>
             </w:tcMar>
             <w:vAlign w:val="top"/>
           </w:tcPr>
@@ -135,8 +135,8 @@
             </w:tcBorders>
             <w:shd w:color="000000" w:fill="auto" w:val="clear"/>
             <w:tcMar>
-              <w:left w:w="27" w:type="dxa"/>
-              <w:right w:w="27" w:type="dxa"/>
+              <w:left w:w="26" w:type="dxa"/>
+              <w:right w:w="26" w:type="dxa"/>
             </w:tcMar>
             <w:vAlign w:val="top"/>
           </w:tcPr>
@@ -169,23 +169,22 @@
             </w:tcBorders>
             <w:shd w:color="000000" w:fill="auto" w:val="clear"/>
             <w:tcMar>
-              <w:left w:w="27" w:type="dxa"/>
-              <w:right w:w="27" w:type="dxa"/>
-            </w:tcMar>
-            <w:vAlign w:val="top"/>
-          </w:tcPr>
-          <w:p>
-            <w:pPr>
-              <w:suppressLineNumbers w:val="true"/>
-              <w:suppressAutoHyphens w:val="true"/>
-              <w:spacing w:before="0" w:after="0" w:line="240"/>
-              <w:ind w:right="0" w:left="0" w:firstLine="0"/>
-              <w:jc w:val="left"/>
-              <w:rPr>
-                <w:color w:val="auto"/>
-                <w:spacing w:val="0"/>
-                <w:position w:val="0"/>
-                <w:shd w:fill="auto" w:val="clear"/>
+              <w:left w:w="26" w:type="dxa"/>
+              <w:right w:w="26" w:type="dxa"/>
+            </w:tcMar>
+            <w:vAlign w:val="top"/>
+          </w:tcPr>
+          <w:p>
+            <w:pPr>
+              <w:suppressLineNumbers w:val="true"/>
+              <w:suppressAutoHyphens w:val="true"/>
+              <w:spacing w:before="0" w:after="0" w:line="240"/>
+              <w:ind w:right="0" w:left="0" w:firstLine="0"/>
+              <w:jc w:val="left"/>
+              <w:rPr>
+                <w:color w:val="auto"/>
+                <w:spacing w:val="0"/>
+                <w:position w:val="0"/>
               </w:rPr>
             </w:pPr>
             <w:r>
@@ -218,8 +217,8 @@
             </w:tcBorders>
             <w:shd w:color="000000" w:fill="auto" w:val="clear"/>
             <w:tcMar>
-              <w:left w:w="27" w:type="dxa"/>
-              <w:right w:w="27" w:type="dxa"/>
+              <w:left w:w="26" w:type="dxa"/>
+              <w:right w:w="26" w:type="dxa"/>
             </w:tcMar>
             <w:vAlign w:val="top"/>
           </w:tcPr>
@@ -252,23 +251,22 @@
             </w:tcBorders>
             <w:shd w:color="000000" w:fill="auto" w:val="clear"/>
             <w:tcMar>
-              <w:left w:w="27" w:type="dxa"/>
-              <w:right w:w="27" w:type="dxa"/>
-            </w:tcMar>
-            <w:vAlign w:val="top"/>
-          </w:tcPr>
-          <w:p>
-            <w:pPr>
-              <w:suppressLineNumbers w:val="true"/>
-              <w:suppressAutoHyphens w:val="true"/>
-              <w:spacing w:before="0" w:after="0" w:line="240"/>
-              <w:ind w:right="0" w:left="0" w:firstLine="0"/>
-              <w:jc w:val="left"/>
-              <w:rPr>
-                <w:color w:val="auto"/>
-                <w:spacing w:val="0"/>
-                <w:position w:val="0"/>
-                <w:shd w:fill="auto" w:val="clear"/>
+              <w:left w:w="26" w:type="dxa"/>
+              <w:right w:w="26" w:type="dxa"/>
+            </w:tcMar>
+            <w:vAlign w:val="top"/>
+          </w:tcPr>
+          <w:p>
+            <w:pPr>
+              <w:suppressLineNumbers w:val="true"/>
+              <w:suppressAutoHyphens w:val="true"/>
+              <w:spacing w:before="0" w:after="0" w:line="240"/>
+              <w:ind w:right="0" w:left="0" w:firstLine="0"/>
+              <w:jc w:val="left"/>
+              <w:rPr>
+                <w:color w:val="auto"/>
+                <w:spacing w:val="0"/>
+                <w:position w:val="0"/>
               </w:rPr>
             </w:pPr>
             <w:r>
@@ -301,8 +299,8 @@
             </w:tcBorders>
             <w:shd w:color="000000" w:fill="auto" w:val="clear"/>
             <w:tcMar>
-              <w:left w:w="27" w:type="dxa"/>
-              <w:right w:w="27" w:type="dxa"/>
+              <w:left w:w="26" w:type="dxa"/>
+              <w:right w:w="26" w:type="dxa"/>
             </w:tcMar>
             <w:vAlign w:val="top"/>
           </w:tcPr>
@@ -335,23 +333,22 @@
             </w:tcBorders>
             <w:shd w:color="000000" w:fill="auto" w:val="clear"/>
             <w:tcMar>
-              <w:left w:w="27" w:type="dxa"/>
-              <w:right w:w="27" w:type="dxa"/>
-            </w:tcMar>
-            <w:vAlign w:val="top"/>
-          </w:tcPr>
-          <w:p>
-            <w:pPr>
-              <w:suppressLineNumbers w:val="true"/>
-              <w:suppressAutoHyphens w:val="true"/>
-              <w:spacing w:before="0" w:after="0" w:line="240"/>
-              <w:ind w:right="0" w:left="0" w:firstLine="0"/>
-              <w:jc w:val="left"/>
-              <w:rPr>
-                <w:color w:val="auto"/>
-                <w:spacing w:val="0"/>
-                <w:position w:val="0"/>
-                <w:shd w:fill="auto" w:val="clear"/>
+              <w:left w:w="26" w:type="dxa"/>
+              <w:right w:w="26" w:type="dxa"/>
+            </w:tcMar>
+            <w:vAlign w:val="top"/>
+          </w:tcPr>
+          <w:p>
+            <w:pPr>
+              <w:suppressLineNumbers w:val="true"/>
+              <w:suppressAutoHyphens w:val="true"/>
+              <w:spacing w:before="0" w:after="0" w:line="240"/>
+              <w:ind w:right="0" w:left="0" w:firstLine="0"/>
+              <w:jc w:val="left"/>
+              <w:rPr>
+                <w:color w:val="auto"/>
+                <w:spacing w:val="0"/>
+                <w:position w:val="0"/>
               </w:rPr>
             </w:pPr>
             <w:r>
@@ -441,8 +438,8 @@
             </w:tcBorders>
             <w:shd w:color="000000" w:fill="auto" w:val="clear"/>
             <w:tcMar>
-              <w:left w:w="27" w:type="dxa"/>
-              <w:right w:w="27" w:type="dxa"/>
+              <w:left w:w="26" w:type="dxa"/>
+              <w:right w:w="26" w:type="dxa"/>
             </w:tcMar>
             <w:vAlign w:val="top"/>
           </w:tcPr>
@@ -482,8 +479,8 @@
             </w:tcBorders>
             <w:shd w:color="000000" w:fill="auto" w:val="clear"/>
             <w:tcMar>
-              <w:left w:w="27" w:type="dxa"/>
-              <w:right w:w="27" w:type="dxa"/>
+              <w:left w:w="26" w:type="dxa"/>
+              <w:right w:w="26" w:type="dxa"/>
             </w:tcMar>
             <w:vAlign w:val="top"/>
           </w:tcPr>
@@ -522,8 +519,8 @@
             </w:tcBorders>
             <w:shd w:color="000000" w:fill="auto" w:val="clear"/>
             <w:tcMar>
-              <w:left w:w="27" w:type="dxa"/>
-              <w:right w:w="27" w:type="dxa"/>
+              <w:left w:w="26" w:type="dxa"/>
+              <w:right w:w="26" w:type="dxa"/>
             </w:tcMar>
             <w:vAlign w:val="top"/>
           </w:tcPr>
@@ -556,23 +553,22 @@
             </w:tcBorders>
             <w:shd w:color="000000" w:fill="auto" w:val="clear"/>
             <w:tcMar>
-              <w:left w:w="27" w:type="dxa"/>
-              <w:right w:w="27" w:type="dxa"/>
-            </w:tcMar>
-            <w:vAlign w:val="top"/>
-          </w:tcPr>
-          <w:p>
-            <w:pPr>
-              <w:suppressLineNumbers w:val="true"/>
-              <w:suppressAutoHyphens w:val="true"/>
-              <w:spacing w:before="0" w:after="0" w:line="240"/>
-              <w:ind w:right="0" w:left="0" w:firstLine="0"/>
-              <w:jc w:val="left"/>
-              <w:rPr>
-                <w:color w:val="auto"/>
-                <w:spacing w:val="0"/>
-                <w:position w:val="0"/>
-                <w:shd w:fill="auto" w:val="clear"/>
+              <w:left w:w="26" w:type="dxa"/>
+              <w:right w:w="26" w:type="dxa"/>
+            </w:tcMar>
+            <w:vAlign w:val="top"/>
+          </w:tcPr>
+          <w:p>
+            <w:pPr>
+              <w:suppressLineNumbers w:val="true"/>
+              <w:suppressAutoHyphens w:val="true"/>
+              <w:spacing w:before="0" w:after="0" w:line="240"/>
+              <w:ind w:right="0" w:left="0" w:firstLine="0"/>
+              <w:jc w:val="left"/>
+              <w:rPr>
+                <w:color w:val="auto"/>
+                <w:spacing w:val="0"/>
+                <w:position w:val="0"/>
               </w:rPr>
             </w:pPr>
             <w:r>
@@ -606,8 +602,8 @@
             </w:tcBorders>
             <w:shd w:color="000000" w:fill="auto" w:val="clear"/>
             <w:tcMar>
-              <w:left w:w="27" w:type="dxa"/>
-              <w:right w:w="27" w:type="dxa"/>
+              <w:left w:w="26" w:type="dxa"/>
+              <w:right w:w="26" w:type="dxa"/>
             </w:tcMar>
             <w:vAlign w:val="top"/>
           </w:tcPr>
@@ -640,23 +636,22 @@
             </w:tcBorders>
             <w:shd w:color="000000" w:fill="auto" w:val="clear"/>
             <w:tcMar>
-              <w:left w:w="27" w:type="dxa"/>
-              <w:right w:w="27" w:type="dxa"/>
-            </w:tcMar>
-            <w:vAlign w:val="top"/>
-          </w:tcPr>
-          <w:p>
-            <w:pPr>
-              <w:suppressLineNumbers w:val="true"/>
-              <w:suppressAutoHyphens w:val="true"/>
-              <w:spacing w:before="0" w:after="0" w:line="240"/>
-              <w:ind w:right="0" w:left="0" w:firstLine="0"/>
-              <w:jc w:val="left"/>
-              <w:rPr>
-                <w:color w:val="auto"/>
-                <w:spacing w:val="0"/>
-                <w:position w:val="0"/>
-                <w:shd w:fill="auto" w:val="clear"/>
+              <w:left w:w="26" w:type="dxa"/>
+              <w:right w:w="26" w:type="dxa"/>
+            </w:tcMar>
+            <w:vAlign w:val="top"/>
+          </w:tcPr>
+          <w:p>
+            <w:pPr>
+              <w:suppressLineNumbers w:val="true"/>
+              <w:suppressAutoHyphens w:val="true"/>
+              <w:spacing w:before="0" w:after="0" w:line="240"/>
+              <w:ind w:right="0" w:left="0" w:firstLine="0"/>
+              <w:jc w:val="left"/>
+              <w:rPr>
+                <w:color w:val="auto"/>
+                <w:spacing w:val="0"/>
+                <w:position w:val="0"/>
               </w:rPr>
             </w:pPr>
             <w:r>
@@ -690,8 +685,8 @@
             </w:tcBorders>
             <w:shd w:color="000000" w:fill="auto" w:val="clear"/>
             <w:tcMar>
-              <w:left w:w="27" w:type="dxa"/>
-              <w:right w:w="27" w:type="dxa"/>
+              <w:left w:w="26" w:type="dxa"/>
+              <w:right w:w="26" w:type="dxa"/>
             </w:tcMar>
             <w:vAlign w:val="top"/>
           </w:tcPr>
@@ -724,23 +719,22 @@
             </w:tcBorders>
             <w:shd w:color="000000" w:fill="auto" w:val="clear"/>
             <w:tcMar>
-              <w:left w:w="27" w:type="dxa"/>
-              <w:right w:w="27" w:type="dxa"/>
-            </w:tcMar>
-            <w:vAlign w:val="top"/>
-          </w:tcPr>
-          <w:p>
-            <w:pPr>
-              <w:suppressLineNumbers w:val="true"/>
-              <w:suppressAutoHyphens w:val="true"/>
-              <w:spacing w:before="0" w:after="0" w:line="240"/>
-              <w:ind w:right="0" w:left="0" w:firstLine="0"/>
-              <w:jc w:val="left"/>
-              <w:rPr>
-                <w:color w:val="auto"/>
-                <w:spacing w:val="0"/>
-                <w:position w:val="0"/>
-                <w:shd w:fill="auto" w:val="clear"/>
+              <w:left w:w="26" w:type="dxa"/>
+              <w:right w:w="26" w:type="dxa"/>
+            </w:tcMar>
+            <w:vAlign w:val="top"/>
+          </w:tcPr>
+          <w:p>
+            <w:pPr>
+              <w:suppressLineNumbers w:val="true"/>
+              <w:suppressAutoHyphens w:val="true"/>
+              <w:spacing w:before="0" w:after="0" w:line="240"/>
+              <w:ind w:right="0" w:left="0" w:firstLine="0"/>
+              <w:jc w:val="left"/>
+              <w:rPr>
+                <w:color w:val="auto"/>
+                <w:spacing w:val="0"/>
+                <w:position w:val="0"/>
               </w:rPr>
             </w:pPr>
             <w:r>
@@ -773,8 +767,8 @@
             </w:tcBorders>
             <w:shd w:color="000000" w:fill="auto" w:val="clear"/>
             <w:tcMar>
-              <w:left w:w="27" w:type="dxa"/>
-              <w:right w:w="27" w:type="dxa"/>
+              <w:left w:w="26" w:type="dxa"/>
+              <w:right w:w="26" w:type="dxa"/>
             </w:tcMar>
             <w:vAlign w:val="top"/>
           </w:tcPr>
@@ -807,23 +801,22 @@
             </w:tcBorders>
             <w:shd w:color="000000" w:fill="auto" w:val="clear"/>
             <w:tcMar>
-              <w:left w:w="27" w:type="dxa"/>
-              <w:right w:w="27" w:type="dxa"/>
-            </w:tcMar>
-            <w:vAlign w:val="top"/>
-          </w:tcPr>
-          <w:p>
-            <w:pPr>
-              <w:suppressLineNumbers w:val="true"/>
-              <w:suppressAutoHyphens w:val="true"/>
-              <w:spacing w:before="0" w:after="0" w:line="240"/>
-              <w:ind w:right="0" w:left="0" w:firstLine="0"/>
-              <w:jc w:val="left"/>
-              <w:rPr>
-                <w:color w:val="auto"/>
-                <w:spacing w:val="0"/>
-                <w:position w:val="0"/>
-                <w:shd w:fill="auto" w:val="clear"/>
+              <w:left w:w="26" w:type="dxa"/>
+              <w:right w:w="26" w:type="dxa"/>
+            </w:tcMar>
+            <w:vAlign w:val="top"/>
+          </w:tcPr>
+          <w:p>
+            <w:pPr>
+              <w:suppressLineNumbers w:val="true"/>
+              <w:suppressAutoHyphens w:val="true"/>
+              <w:spacing w:before="0" w:after="0" w:line="240"/>
+              <w:ind w:right="0" w:left="0" w:firstLine="0"/>
+              <w:jc w:val="left"/>
+              <w:rPr>
+                <w:color w:val="auto"/>
+                <w:spacing w:val="0"/>
+                <w:position w:val="0"/>
               </w:rPr>
             </w:pPr>
             <w:r>
@@ -856,8 +849,8 @@
             </w:tcBorders>
             <w:shd w:color="000000" w:fill="auto" w:val="clear"/>
             <w:tcMar>
-              <w:left w:w="27" w:type="dxa"/>
-              <w:right w:w="27" w:type="dxa"/>
+              <w:left w:w="26" w:type="dxa"/>
+              <w:right w:w="26" w:type="dxa"/>
             </w:tcMar>
             <w:vAlign w:val="top"/>
           </w:tcPr>
@@ -890,23 +883,22 @@
             </w:tcBorders>
             <w:shd w:color="000000" w:fill="auto" w:val="clear"/>
             <w:tcMar>
-              <w:left w:w="27" w:type="dxa"/>
-              <w:right w:w="27" w:type="dxa"/>
-            </w:tcMar>
-            <w:vAlign w:val="top"/>
-          </w:tcPr>
-          <w:p>
-            <w:pPr>
-              <w:suppressLineNumbers w:val="true"/>
-              <w:suppressAutoHyphens w:val="true"/>
-              <w:spacing w:before="0" w:after="0" w:line="240"/>
-              <w:ind w:right="0" w:left="0" w:firstLine="0"/>
-              <w:jc w:val="left"/>
-              <w:rPr>
-                <w:color w:val="auto"/>
-                <w:spacing w:val="0"/>
-                <w:position w:val="0"/>
-                <w:shd w:fill="auto" w:val="clear"/>
+              <w:left w:w="26" w:type="dxa"/>
+              <w:right w:w="26" w:type="dxa"/>
+            </w:tcMar>
+            <w:vAlign w:val="top"/>
+          </w:tcPr>
+          <w:p>
+            <w:pPr>
+              <w:suppressLineNumbers w:val="true"/>
+              <w:suppressAutoHyphens w:val="true"/>
+              <w:spacing w:before="0" w:after="0" w:line="240"/>
+              <w:ind w:right="0" w:left="0" w:firstLine="0"/>
+              <w:jc w:val="left"/>
+              <w:rPr>
+                <w:color w:val="auto"/>
+                <w:spacing w:val="0"/>
+                <w:position w:val="0"/>
               </w:rPr>
             </w:pPr>
             <w:r>
@@ -980,8 +972,8 @@
             </w:tcBorders>
             <w:shd w:color="000000" w:fill="auto" w:val="clear"/>
             <w:tcMar>
-              <w:left w:w="27" w:type="dxa"/>
-              <w:right w:w="27" w:type="dxa"/>
+              <w:left w:w="26" w:type="dxa"/>
+              <w:right w:w="26" w:type="dxa"/>
             </w:tcMar>
             <w:vAlign w:val="top"/>
           </w:tcPr>
@@ -1021,8 +1013,8 @@
             </w:tcBorders>
             <w:shd w:color="000000" w:fill="auto" w:val="clear"/>
             <w:tcMar>
-              <w:left w:w="27" w:type="dxa"/>
-              <w:right w:w="27" w:type="dxa"/>
+              <w:left w:w="26" w:type="dxa"/>
+              <w:right w:w="26" w:type="dxa"/>
             </w:tcMar>
             <w:vAlign w:val="top"/>
           </w:tcPr>
@@ -1061,8 +1053,8 @@
             </w:tcBorders>
             <w:shd w:color="000000" w:fill="auto" w:val="clear"/>
             <w:tcMar>
-              <w:left w:w="27" w:type="dxa"/>
-              <w:right w:w="27" w:type="dxa"/>
+              <w:left w:w="26" w:type="dxa"/>
+              <w:right w:w="26" w:type="dxa"/>
             </w:tcMar>
             <w:vAlign w:val="top"/>
           </w:tcPr>
@@ -1095,23 +1087,22 @@
             </w:tcBorders>
             <w:shd w:color="000000" w:fill="auto" w:val="clear"/>
             <w:tcMar>
-              <w:left w:w="27" w:type="dxa"/>
-              <w:right w:w="27" w:type="dxa"/>
-            </w:tcMar>
-            <w:vAlign w:val="top"/>
-          </w:tcPr>
-          <w:p>
-            <w:pPr>
-              <w:suppressLineNumbers w:val="true"/>
-              <w:suppressAutoHyphens w:val="true"/>
-              <w:spacing w:before="0" w:after="0" w:line="240"/>
-              <w:ind w:right="0" w:left="0" w:firstLine="0"/>
-              <w:jc w:val="left"/>
-              <w:rPr>
-                <w:color w:val="auto"/>
-                <w:spacing w:val="0"/>
-                <w:position w:val="0"/>
-                <w:shd w:fill="auto" w:val="clear"/>
+              <w:left w:w="26" w:type="dxa"/>
+              <w:right w:w="26" w:type="dxa"/>
+            </w:tcMar>
+            <w:vAlign w:val="top"/>
+          </w:tcPr>
+          <w:p>
+            <w:pPr>
+              <w:suppressLineNumbers w:val="true"/>
+              <w:suppressAutoHyphens w:val="true"/>
+              <w:spacing w:before="0" w:after="0" w:line="240"/>
+              <w:ind w:right="0" w:left="0" w:firstLine="0"/>
+              <w:jc w:val="left"/>
+              <w:rPr>
+                <w:color w:val="auto"/>
+                <w:spacing w:val="0"/>
+                <w:position w:val="0"/>
               </w:rPr>
             </w:pPr>
             <w:r>
@@ -1145,8 +1136,8 @@
             </w:tcBorders>
             <w:shd w:color="000000" w:fill="auto" w:val="clear"/>
             <w:tcMar>
-              <w:left w:w="27" w:type="dxa"/>
-              <w:right w:w="27" w:type="dxa"/>
+              <w:left w:w="26" w:type="dxa"/>
+              <w:right w:w="26" w:type="dxa"/>
             </w:tcMar>
             <w:vAlign w:val="top"/>
           </w:tcPr>
@@ -1179,23 +1170,22 @@
             </w:tcBorders>
             <w:shd w:color="000000" w:fill="auto" w:val="clear"/>
             <w:tcMar>
-              <w:left w:w="27" w:type="dxa"/>
-              <w:right w:w="27" w:type="dxa"/>
-            </w:tcMar>
-            <w:vAlign w:val="top"/>
-          </w:tcPr>
-          <w:p>
-            <w:pPr>
-              <w:suppressLineNumbers w:val="true"/>
-              <w:suppressAutoHyphens w:val="true"/>
-              <w:spacing w:before="0" w:after="0" w:line="240"/>
-              <w:ind w:right="0" w:left="0" w:firstLine="0"/>
-              <w:jc w:val="left"/>
-              <w:rPr>
-                <w:color w:val="auto"/>
-                <w:spacing w:val="0"/>
-                <w:position w:val="0"/>
-                <w:shd w:fill="auto" w:val="clear"/>
+              <w:left w:w="26" w:type="dxa"/>
+              <w:right w:w="26" w:type="dxa"/>
+            </w:tcMar>
+            <w:vAlign w:val="top"/>
+          </w:tcPr>
+          <w:p>
+            <w:pPr>
+              <w:suppressLineNumbers w:val="true"/>
+              <w:suppressAutoHyphens w:val="true"/>
+              <w:spacing w:before="0" w:after="0" w:line="240"/>
+              <w:ind w:right="0" w:left="0" w:firstLine="0"/>
+              <w:jc w:val="left"/>
+              <w:rPr>
+                <w:color w:val="auto"/>
+                <w:spacing w:val="0"/>
+                <w:position w:val="0"/>
               </w:rPr>
             </w:pPr>
             <w:r>
@@ -1229,8 +1219,8 @@
             </w:tcBorders>
             <w:shd w:color="000000" w:fill="auto" w:val="clear"/>
             <w:tcMar>
-              <w:left w:w="27" w:type="dxa"/>
-              <w:right w:w="27" w:type="dxa"/>
+              <w:left w:w="26" w:type="dxa"/>
+              <w:right w:w="26" w:type="dxa"/>
             </w:tcMar>
             <w:vAlign w:val="top"/>
           </w:tcPr>
@@ -1263,23 +1253,22 @@
             </w:tcBorders>
             <w:shd w:color="000000" w:fill="auto" w:val="clear"/>
             <w:tcMar>
-              <w:left w:w="27" w:type="dxa"/>
-              <w:right w:w="27" w:type="dxa"/>
-            </w:tcMar>
-            <w:vAlign w:val="top"/>
-          </w:tcPr>
-          <w:p>
-            <w:pPr>
-              <w:suppressLineNumbers w:val="true"/>
-              <w:suppressAutoHyphens w:val="true"/>
-              <w:spacing w:before="0" w:after="0" w:line="240"/>
-              <w:ind w:right="0" w:left="0" w:firstLine="0"/>
-              <w:jc w:val="left"/>
-              <w:rPr>
-                <w:color w:val="auto"/>
-                <w:spacing w:val="0"/>
-                <w:position w:val="0"/>
-                <w:shd w:fill="auto" w:val="clear"/>
+              <w:left w:w="26" w:type="dxa"/>
+              <w:right w:w="26" w:type="dxa"/>
+            </w:tcMar>
+            <w:vAlign w:val="top"/>
+          </w:tcPr>
+          <w:p>
+            <w:pPr>
+              <w:suppressLineNumbers w:val="true"/>
+              <w:suppressAutoHyphens w:val="true"/>
+              <w:spacing w:before="0" w:after="0" w:line="240"/>
+              <w:ind w:right="0" w:left="0" w:firstLine="0"/>
+              <w:jc w:val="left"/>
+              <w:rPr>
+                <w:color w:val="auto"/>
+                <w:spacing w:val="0"/>
+                <w:position w:val="0"/>
               </w:rPr>
             </w:pPr>
             <w:r>
@@ -1312,8 +1301,8 @@
             </w:tcBorders>
             <w:shd w:color="000000" w:fill="auto" w:val="clear"/>
             <w:tcMar>
-              <w:left w:w="27" w:type="dxa"/>
-              <w:right w:w="27" w:type="dxa"/>
+              <w:left w:w="26" w:type="dxa"/>
+              <w:right w:w="26" w:type="dxa"/>
             </w:tcMar>
             <w:vAlign w:val="top"/>
           </w:tcPr>
@@ -1346,23 +1335,22 @@
             </w:tcBorders>
             <w:shd w:color="000000" w:fill="auto" w:val="clear"/>
             <w:tcMar>
-              <w:left w:w="27" w:type="dxa"/>
-              <w:right w:w="27" w:type="dxa"/>
-            </w:tcMar>
-            <w:vAlign w:val="top"/>
-          </w:tcPr>
-          <w:p>
-            <w:pPr>
-              <w:suppressLineNumbers w:val="true"/>
-              <w:suppressAutoHyphens w:val="true"/>
-              <w:spacing w:before="0" w:after="0" w:line="240"/>
-              <w:ind w:right="0" w:left="0" w:firstLine="0"/>
-              <w:jc w:val="left"/>
-              <w:rPr>
-                <w:color w:val="auto"/>
-                <w:spacing w:val="0"/>
-                <w:position w:val="0"/>
-                <w:shd w:fill="auto" w:val="clear"/>
+              <w:left w:w="26" w:type="dxa"/>
+              <w:right w:w="26" w:type="dxa"/>
+            </w:tcMar>
+            <w:vAlign w:val="top"/>
+          </w:tcPr>
+          <w:p>
+            <w:pPr>
+              <w:suppressLineNumbers w:val="true"/>
+              <w:suppressAutoHyphens w:val="true"/>
+              <w:spacing w:before="0" w:after="0" w:line="240"/>
+              <w:ind w:right="0" w:left="0" w:firstLine="0"/>
+              <w:jc w:val="left"/>
+              <w:rPr>
+                <w:color w:val="auto"/>
+                <w:spacing w:val="0"/>
+                <w:position w:val="0"/>
               </w:rPr>
             </w:pPr>
             <w:r>
@@ -1395,8 +1383,8 @@
             </w:tcBorders>
             <w:shd w:color="000000" w:fill="auto" w:val="clear"/>
             <w:tcMar>
-              <w:left w:w="27" w:type="dxa"/>
-              <w:right w:w="27" w:type="dxa"/>
+              <w:left w:w="26" w:type="dxa"/>
+              <w:right w:w="26" w:type="dxa"/>
             </w:tcMar>
             <w:vAlign w:val="top"/>
           </w:tcPr>
@@ -1429,35 +1417,34 @@
             </w:tcBorders>
             <w:shd w:color="000000" w:fill="auto" w:val="clear"/>
             <w:tcMar>
-              <w:left w:w="27" w:type="dxa"/>
-              <w:right w:w="27" w:type="dxa"/>
-            </w:tcMar>
-            <w:vAlign w:val="top"/>
-          </w:tcPr>
-          <w:p>
-            <w:pPr>
-              <w:suppressLineNumbers w:val="true"/>
-              <w:suppressAutoHyphens w:val="true"/>
-              <w:spacing w:before="0" w:after="0" w:line="240"/>
-              <w:ind w:right="0" w:left="0" w:firstLine="0"/>
-              <w:jc w:val="left"/>
-              <w:rPr>
-                <w:color w:val="auto"/>
-                <w:spacing w:val="0"/>
-                <w:position w:val="0"/>
-                <w:shd w:fill="auto" w:val="clear"/>
-              </w:rPr>
-            </w:pPr>
-            <w:r>
-              <w:rPr>
-                <w:rFonts w:ascii="Times New Roman" w:hAnsi="Times New Roman" w:cs="Times New Roman" w:eastAsia="Times New Roman"/>
-                <w:color w:val="auto"/>
-                <w:spacing w:val="0"/>
-                <w:position w:val="0"/>
-                <w:sz w:val="24"/>
-                <w:shd w:fill="auto" w:val="clear"/>
-              </w:rPr>
-              <w:t xml:space="preserve">Participações</w:t>
+              <w:left w:w="26" w:type="dxa"/>
+              <w:right w:w="26" w:type="dxa"/>
+            </w:tcMar>
+            <w:vAlign w:val="top"/>
+          </w:tcPr>
+          <w:p>
+            <w:pPr>
+              <w:suppressLineNumbers w:val="true"/>
+              <w:suppressAutoHyphens w:val="true"/>
+              <w:spacing w:before="0" w:after="0" w:line="240"/>
+              <w:ind w:right="0" w:left="0" w:firstLine="0"/>
+              <w:jc w:val="left"/>
+              <w:rPr>
+                <w:color w:val="auto"/>
+                <w:spacing w:val="0"/>
+                <w:position w:val="0"/>
+              </w:rPr>
+            </w:pPr>
+            <w:r>
+              <w:rPr>
+                <w:rFonts w:ascii="Times New Roman" w:hAnsi="Times New Roman" w:cs="Times New Roman" w:eastAsia="Times New Roman"/>
+                <w:color w:val="auto"/>
+                <w:spacing w:val="0"/>
+                <w:position w:val="0"/>
+                <w:sz w:val="24"/>
+                <w:shd w:fill="auto" w:val="clear"/>
+              </w:rPr>
+              <w:t xml:space="preserve">Numero Participações</w:t>
             </w:r>
           </w:p>
         </w:tc>
@@ -1478,8 +1465,8 @@
             </w:tcBorders>
             <w:shd w:color="000000" w:fill="auto" w:val="clear"/>
             <w:tcMar>
-              <w:left w:w="27" w:type="dxa"/>
-              <w:right w:w="27" w:type="dxa"/>
+              <w:left w:w="26" w:type="dxa"/>
+              <w:right w:w="26" w:type="dxa"/>
             </w:tcMar>
             <w:vAlign w:val="top"/>
           </w:tcPr>
@@ -1512,8 +1499,8 @@
             </w:tcBorders>
             <w:shd w:color="000000" w:fill="auto" w:val="clear"/>
             <w:tcMar>
-              <w:left w:w="27" w:type="dxa"/>
-              <w:right w:w="27" w:type="dxa"/>
+              <w:left w:w="26" w:type="dxa"/>
+              <w:right w:w="26" w:type="dxa"/>
             </w:tcMar>
             <w:vAlign w:val="top"/>
           </w:tcPr>
@@ -1601,8 +1588,8 @@
             </w:tcBorders>
             <w:shd w:color="000000" w:fill="auto" w:val="clear"/>
             <w:tcMar>
-              <w:left w:w="27" w:type="dxa"/>
-              <w:right w:w="27" w:type="dxa"/>
+              <w:left w:w="26" w:type="dxa"/>
+              <w:right w:w="26" w:type="dxa"/>
             </w:tcMar>
             <w:vAlign w:val="top"/>
           </w:tcPr>
@@ -1642,8 +1629,8 @@
             </w:tcBorders>
             <w:shd w:color="000000" w:fill="auto" w:val="clear"/>
             <w:tcMar>
-              <w:left w:w="27" w:type="dxa"/>
-              <w:right w:w="27" w:type="dxa"/>
+              <w:left w:w="26" w:type="dxa"/>
+              <w:right w:w="26" w:type="dxa"/>
             </w:tcMar>
             <w:vAlign w:val="top"/>
           </w:tcPr>
@@ -1682,8 +1669,8 @@
             </w:tcBorders>
             <w:shd w:color="000000" w:fill="auto" w:val="clear"/>
             <w:tcMar>
-              <w:left w:w="27" w:type="dxa"/>
-              <w:right w:w="27" w:type="dxa"/>
+              <w:left w:w="26" w:type="dxa"/>
+              <w:right w:w="26" w:type="dxa"/>
             </w:tcMar>
             <w:vAlign w:val="top"/>
           </w:tcPr>
@@ -1716,23 +1703,22 @@
             </w:tcBorders>
             <w:shd w:color="000000" w:fill="auto" w:val="clear"/>
             <w:tcMar>
-              <w:left w:w="27" w:type="dxa"/>
-              <w:right w:w="27" w:type="dxa"/>
-            </w:tcMar>
-            <w:vAlign w:val="top"/>
-          </w:tcPr>
-          <w:p>
-            <w:pPr>
-              <w:suppressLineNumbers w:val="true"/>
-              <w:suppressAutoHyphens w:val="true"/>
-              <w:spacing w:before="0" w:after="0" w:line="240"/>
-              <w:ind w:right="0" w:left="0" w:firstLine="0"/>
-              <w:jc w:val="left"/>
-              <w:rPr>
-                <w:color w:val="auto"/>
-                <w:spacing w:val="0"/>
-                <w:position w:val="0"/>
-                <w:shd w:fill="auto" w:val="clear"/>
+              <w:left w:w="26" w:type="dxa"/>
+              <w:right w:w="26" w:type="dxa"/>
+            </w:tcMar>
+            <w:vAlign w:val="top"/>
+          </w:tcPr>
+          <w:p>
+            <w:pPr>
+              <w:suppressLineNumbers w:val="true"/>
+              <w:suppressAutoHyphens w:val="true"/>
+              <w:spacing w:before="0" w:after="0" w:line="240"/>
+              <w:ind w:right="0" w:left="0" w:firstLine="0"/>
+              <w:jc w:val="left"/>
+              <w:rPr>
+                <w:color w:val="auto"/>
+                <w:spacing w:val="0"/>
+                <w:position w:val="0"/>
               </w:rPr>
             </w:pPr>
             <w:r>
@@ -1766,8 +1752,8 @@
             </w:tcBorders>
             <w:shd w:color="000000" w:fill="auto" w:val="clear"/>
             <w:tcMar>
-              <w:left w:w="27" w:type="dxa"/>
-              <w:right w:w="27" w:type="dxa"/>
+              <w:left w:w="26" w:type="dxa"/>
+              <w:right w:w="26" w:type="dxa"/>
             </w:tcMar>
             <w:vAlign w:val="top"/>
           </w:tcPr>
@@ -1800,23 +1786,22 @@
             </w:tcBorders>
             <w:shd w:color="000000" w:fill="auto" w:val="clear"/>
             <w:tcMar>
-              <w:left w:w="27" w:type="dxa"/>
-              <w:right w:w="27" w:type="dxa"/>
-            </w:tcMar>
-            <w:vAlign w:val="top"/>
-          </w:tcPr>
-          <w:p>
-            <w:pPr>
-              <w:suppressLineNumbers w:val="true"/>
-              <w:suppressAutoHyphens w:val="true"/>
-              <w:spacing w:before="0" w:after="0" w:line="240"/>
-              <w:ind w:right="0" w:left="0" w:firstLine="0"/>
-              <w:jc w:val="left"/>
-              <w:rPr>
-                <w:color w:val="auto"/>
-                <w:spacing w:val="0"/>
-                <w:position w:val="0"/>
-                <w:shd w:fill="auto" w:val="clear"/>
+              <w:left w:w="26" w:type="dxa"/>
+              <w:right w:w="26" w:type="dxa"/>
+            </w:tcMar>
+            <w:vAlign w:val="top"/>
+          </w:tcPr>
+          <w:p>
+            <w:pPr>
+              <w:suppressLineNumbers w:val="true"/>
+              <w:suppressAutoHyphens w:val="true"/>
+              <w:spacing w:before="0" w:after="0" w:line="240"/>
+              <w:ind w:right="0" w:left="0" w:firstLine="0"/>
+              <w:jc w:val="left"/>
+              <w:rPr>
+                <w:color w:val="auto"/>
+                <w:spacing w:val="0"/>
+                <w:position w:val="0"/>
               </w:rPr>
             </w:pPr>
             <w:r>
@@ -1850,8 +1835,8 @@
             </w:tcBorders>
             <w:shd w:color="000000" w:fill="auto" w:val="clear"/>
             <w:tcMar>
-              <w:left w:w="27" w:type="dxa"/>
-              <w:right w:w="27" w:type="dxa"/>
+              <w:left w:w="26" w:type="dxa"/>
+              <w:right w:w="26" w:type="dxa"/>
             </w:tcMar>
             <w:vAlign w:val="top"/>
           </w:tcPr>
@@ -1884,8 +1869,8 @@
             </w:tcBorders>
             <w:shd w:color="000000" w:fill="auto" w:val="clear"/>
             <w:tcMar>
-              <w:left w:w="27" w:type="dxa"/>
-              <w:right w:w="27" w:type="dxa"/>
+              <w:left w:w="26" w:type="dxa"/>
+              <w:right w:w="26" w:type="dxa"/>
             </w:tcMar>
             <w:vAlign w:val="top"/>
           </w:tcPr>
@@ -1932,8 +1917,8 @@
             </w:tcBorders>
             <w:shd w:color="000000" w:fill="auto" w:val="clear"/>
             <w:tcMar>
-              <w:left w:w="27" w:type="dxa"/>
-              <w:right w:w="27" w:type="dxa"/>
+              <w:left w:w="26" w:type="dxa"/>
+              <w:right w:w="26" w:type="dxa"/>
             </w:tcMar>
             <w:vAlign w:val="top"/>
           </w:tcPr>
@@ -1966,23 +1951,22 @@
             </w:tcBorders>
             <w:shd w:color="000000" w:fill="auto" w:val="clear"/>
             <w:tcMar>
-              <w:left w:w="27" w:type="dxa"/>
-              <w:right w:w="27" w:type="dxa"/>
-            </w:tcMar>
-            <w:vAlign w:val="top"/>
-          </w:tcPr>
-          <w:p>
-            <w:pPr>
-              <w:suppressLineNumbers w:val="true"/>
-              <w:suppressAutoHyphens w:val="true"/>
-              <w:spacing w:before="0" w:after="0" w:line="240"/>
-              <w:ind w:right="0" w:left="0" w:firstLine="0"/>
-              <w:jc w:val="left"/>
-              <w:rPr>
-                <w:color w:val="auto"/>
-                <w:spacing w:val="0"/>
-                <w:position w:val="0"/>
-                <w:shd w:fill="auto" w:val="clear"/>
+              <w:left w:w="26" w:type="dxa"/>
+              <w:right w:w="26" w:type="dxa"/>
+            </w:tcMar>
+            <w:vAlign w:val="top"/>
+          </w:tcPr>
+          <w:p>
+            <w:pPr>
+              <w:suppressLineNumbers w:val="true"/>
+              <w:suppressAutoHyphens w:val="true"/>
+              <w:spacing w:before="0" w:after="0" w:line="240"/>
+              <w:ind w:right="0" w:left="0" w:firstLine="0"/>
+              <w:jc w:val="left"/>
+              <w:rPr>
+                <w:color w:val="auto"/>
+                <w:spacing w:val="0"/>
+                <w:position w:val="0"/>
               </w:rPr>
             </w:pPr>
             <w:r>
@@ -2015,8 +1999,8 @@
             </w:tcBorders>
             <w:shd w:color="000000" w:fill="auto" w:val="clear"/>
             <w:tcMar>
-              <w:left w:w="27" w:type="dxa"/>
-              <w:right w:w="27" w:type="dxa"/>
+              <w:left w:w="26" w:type="dxa"/>
+              <w:right w:w="26" w:type="dxa"/>
             </w:tcMar>
             <w:vAlign w:val="top"/>
           </w:tcPr>
@@ -2049,8 +2033,8 @@
             </w:tcBorders>
             <w:shd w:color="000000" w:fill="auto" w:val="clear"/>
             <w:tcMar>
-              <w:left w:w="27" w:type="dxa"/>
-              <w:right w:w="27" w:type="dxa"/>
+              <w:left w:w="26" w:type="dxa"/>
+              <w:right w:w="26" w:type="dxa"/>
             </w:tcMar>
             <w:vAlign w:val="top"/>
           </w:tcPr>
@@ -2097,8 +2081,8 @@
             </w:tcBorders>
             <w:shd w:color="000000" w:fill="auto" w:val="clear"/>
             <w:tcMar>
-              <w:left w:w="27" w:type="dxa"/>
-              <w:right w:w="27" w:type="dxa"/>
+              <w:left w:w="26" w:type="dxa"/>
+              <w:right w:w="26" w:type="dxa"/>
             </w:tcMar>
             <w:vAlign w:val="top"/>
           </w:tcPr>
@@ -2131,8 +2115,8 @@
             </w:tcBorders>
             <w:shd w:color="000000" w:fill="auto" w:val="clear"/>
             <w:tcMar>
-              <w:left w:w="27" w:type="dxa"/>
-              <w:right w:w="27" w:type="dxa"/>
+              <w:left w:w="26" w:type="dxa"/>
+              <w:right w:w="26" w:type="dxa"/>
             </w:tcMar>
             <w:vAlign w:val="top"/>
           </w:tcPr>
@@ -2348,8 +2332,8 @@
             </w:tcBorders>
             <w:shd w:color="000000" w:fill="auto" w:val="clear"/>
             <w:tcMar>
-              <w:left w:w="27" w:type="dxa"/>
-              <w:right w:w="27" w:type="dxa"/>
+              <w:left w:w="26" w:type="dxa"/>
+              <w:right w:w="26" w:type="dxa"/>
             </w:tcMar>
             <w:vAlign w:val="top"/>
           </w:tcPr>
@@ -2389,8 +2373,8 @@
             </w:tcBorders>
             <w:shd w:color="000000" w:fill="auto" w:val="clear"/>
             <w:tcMar>
-              <w:left w:w="27" w:type="dxa"/>
-              <w:right w:w="27" w:type="dxa"/>
+              <w:left w:w="26" w:type="dxa"/>
+              <w:right w:w="26" w:type="dxa"/>
             </w:tcMar>
             <w:vAlign w:val="top"/>
           </w:tcPr>
@@ -2429,8 +2413,8 @@
             </w:tcBorders>
             <w:shd w:color="000000" w:fill="auto" w:val="clear"/>
             <w:tcMar>
-              <w:left w:w="27" w:type="dxa"/>
-              <w:right w:w="27" w:type="dxa"/>
+              <w:left w:w="26" w:type="dxa"/>
+              <w:right w:w="26" w:type="dxa"/>
             </w:tcMar>
             <w:vAlign w:val="top"/>
           </w:tcPr>
@@ -2463,23 +2447,22 @@
             </w:tcBorders>
             <w:shd w:color="000000" w:fill="auto" w:val="clear"/>
             <w:tcMar>
-              <w:left w:w="27" w:type="dxa"/>
-              <w:right w:w="27" w:type="dxa"/>
-            </w:tcMar>
-            <w:vAlign w:val="top"/>
-          </w:tcPr>
-          <w:p>
-            <w:pPr>
-              <w:suppressLineNumbers w:val="true"/>
-              <w:suppressAutoHyphens w:val="true"/>
-              <w:spacing w:before="0" w:after="0" w:line="240"/>
-              <w:ind w:right="0" w:left="0" w:firstLine="0"/>
-              <w:jc w:val="left"/>
-              <w:rPr>
-                <w:color w:val="auto"/>
-                <w:spacing w:val="0"/>
-                <w:position w:val="0"/>
-                <w:shd w:fill="auto" w:val="clear"/>
+              <w:left w:w="26" w:type="dxa"/>
+              <w:right w:w="26" w:type="dxa"/>
+            </w:tcMar>
+            <w:vAlign w:val="top"/>
+          </w:tcPr>
+          <w:p>
+            <w:pPr>
+              <w:suppressLineNumbers w:val="true"/>
+              <w:suppressAutoHyphens w:val="true"/>
+              <w:spacing w:before="0" w:after="0" w:line="240"/>
+              <w:ind w:right="0" w:left="0" w:firstLine="0"/>
+              <w:jc w:val="left"/>
+              <w:rPr>
+                <w:color w:val="auto"/>
+                <w:spacing w:val="0"/>
+                <w:position w:val="0"/>
               </w:rPr>
             </w:pPr>
             <w:r>
@@ -2513,8 +2496,8 @@
             </w:tcBorders>
             <w:shd w:color="000000" w:fill="auto" w:val="clear"/>
             <w:tcMar>
-              <w:left w:w="27" w:type="dxa"/>
-              <w:right w:w="27" w:type="dxa"/>
+              <w:left w:w="26" w:type="dxa"/>
+              <w:right w:w="26" w:type="dxa"/>
             </w:tcMar>
             <w:vAlign w:val="top"/>
           </w:tcPr>
@@ -2547,23 +2530,22 @@
             </w:tcBorders>
             <w:shd w:color="000000" w:fill="auto" w:val="clear"/>
             <w:tcMar>
-              <w:left w:w="27" w:type="dxa"/>
-              <w:right w:w="27" w:type="dxa"/>
-            </w:tcMar>
-            <w:vAlign w:val="top"/>
-          </w:tcPr>
-          <w:p>
-            <w:pPr>
-              <w:suppressLineNumbers w:val="true"/>
-              <w:suppressAutoHyphens w:val="true"/>
-              <w:spacing w:before="0" w:after="0" w:line="240"/>
-              <w:ind w:right="0" w:left="0" w:firstLine="0"/>
-              <w:jc w:val="left"/>
-              <w:rPr>
-                <w:color w:val="auto"/>
-                <w:spacing w:val="0"/>
-                <w:position w:val="0"/>
-                <w:shd w:fill="auto" w:val="clear"/>
+              <w:left w:w="26" w:type="dxa"/>
+              <w:right w:w="26" w:type="dxa"/>
+            </w:tcMar>
+            <w:vAlign w:val="top"/>
+          </w:tcPr>
+          <w:p>
+            <w:pPr>
+              <w:suppressLineNumbers w:val="true"/>
+              <w:suppressAutoHyphens w:val="true"/>
+              <w:spacing w:before="0" w:after="0" w:line="240"/>
+              <w:ind w:right="0" w:left="0" w:firstLine="0"/>
+              <w:jc w:val="left"/>
+              <w:rPr>
+                <w:color w:val="auto"/>
+                <w:spacing w:val="0"/>
+                <w:position w:val="0"/>
               </w:rPr>
             </w:pPr>
             <w:r>
@@ -2597,8 +2579,8 @@
             </w:tcBorders>
             <w:shd w:color="000000" w:fill="auto" w:val="clear"/>
             <w:tcMar>
-              <w:left w:w="27" w:type="dxa"/>
-              <w:right w:w="27" w:type="dxa"/>
+              <w:left w:w="26" w:type="dxa"/>
+              <w:right w:w="26" w:type="dxa"/>
             </w:tcMar>
             <w:vAlign w:val="top"/>
           </w:tcPr>
@@ -2631,23 +2613,22 @@
             </w:tcBorders>
             <w:shd w:color="000000" w:fill="auto" w:val="clear"/>
             <w:tcMar>
-              <w:left w:w="27" w:type="dxa"/>
-              <w:right w:w="27" w:type="dxa"/>
-            </w:tcMar>
-            <w:vAlign w:val="top"/>
-          </w:tcPr>
-          <w:p>
-            <w:pPr>
-              <w:suppressLineNumbers w:val="true"/>
-              <w:suppressAutoHyphens w:val="true"/>
-              <w:spacing w:before="0" w:after="0" w:line="240"/>
-              <w:ind w:right="0" w:left="0" w:firstLine="0"/>
-              <w:jc w:val="left"/>
-              <w:rPr>
-                <w:color w:val="auto"/>
-                <w:spacing w:val="0"/>
-                <w:position w:val="0"/>
-                <w:shd w:fill="auto" w:val="clear"/>
+              <w:left w:w="26" w:type="dxa"/>
+              <w:right w:w="26" w:type="dxa"/>
+            </w:tcMar>
+            <w:vAlign w:val="top"/>
+          </w:tcPr>
+          <w:p>
+            <w:pPr>
+              <w:suppressLineNumbers w:val="true"/>
+              <w:suppressAutoHyphens w:val="true"/>
+              <w:spacing w:before="0" w:after="0" w:line="240"/>
+              <w:ind w:right="0" w:left="0" w:firstLine="0"/>
+              <w:jc w:val="left"/>
+              <w:rPr>
+                <w:color w:val="auto"/>
+                <w:spacing w:val="0"/>
+                <w:position w:val="0"/>
               </w:rPr>
             </w:pPr>
             <w:r>
@@ -2680,8 +2661,8 @@
             </w:tcBorders>
             <w:shd w:color="000000" w:fill="auto" w:val="clear"/>
             <w:tcMar>
-              <w:left w:w="27" w:type="dxa"/>
-              <w:right w:w="27" w:type="dxa"/>
+              <w:left w:w="26" w:type="dxa"/>
+              <w:right w:w="26" w:type="dxa"/>
             </w:tcMar>
             <w:vAlign w:val="top"/>
           </w:tcPr>
@@ -2714,23 +2695,22 @@
             </w:tcBorders>
             <w:shd w:color="000000" w:fill="auto" w:val="clear"/>
             <w:tcMar>
-              <w:left w:w="27" w:type="dxa"/>
-              <w:right w:w="27" w:type="dxa"/>
-            </w:tcMar>
-            <w:vAlign w:val="top"/>
-          </w:tcPr>
-          <w:p>
-            <w:pPr>
-              <w:suppressLineNumbers w:val="true"/>
-              <w:suppressAutoHyphens w:val="true"/>
-              <w:spacing w:before="0" w:after="0" w:line="240"/>
-              <w:ind w:right="0" w:left="0" w:firstLine="0"/>
-              <w:jc w:val="left"/>
-              <w:rPr>
-                <w:color w:val="auto"/>
-                <w:spacing w:val="0"/>
-                <w:position w:val="0"/>
-                <w:shd w:fill="auto" w:val="clear"/>
+              <w:left w:w="26" w:type="dxa"/>
+              <w:right w:w="26" w:type="dxa"/>
+            </w:tcMar>
+            <w:vAlign w:val="top"/>
+          </w:tcPr>
+          <w:p>
+            <w:pPr>
+              <w:suppressLineNumbers w:val="true"/>
+              <w:suppressAutoHyphens w:val="true"/>
+              <w:spacing w:before="0" w:after="0" w:line="240"/>
+              <w:ind w:right="0" w:left="0" w:firstLine="0"/>
+              <w:jc w:val="left"/>
+              <w:rPr>
+                <w:color w:val="auto"/>
+                <w:spacing w:val="0"/>
+                <w:position w:val="0"/>
               </w:rPr>
             </w:pPr>
             <w:r>
@@ -2763,8 +2743,8 @@
             </w:tcBorders>
             <w:shd w:color="000000" w:fill="auto" w:val="clear"/>
             <w:tcMar>
-              <w:left w:w="27" w:type="dxa"/>
-              <w:right w:w="27" w:type="dxa"/>
+              <w:left w:w="26" w:type="dxa"/>
+              <w:right w:w="26" w:type="dxa"/>
             </w:tcMar>
             <w:vAlign w:val="top"/>
           </w:tcPr>
@@ -2797,23 +2777,22 @@
             </w:tcBorders>
             <w:shd w:color="000000" w:fill="auto" w:val="clear"/>
             <w:tcMar>
-              <w:left w:w="27" w:type="dxa"/>
-              <w:right w:w="27" w:type="dxa"/>
-            </w:tcMar>
-            <w:vAlign w:val="top"/>
-          </w:tcPr>
-          <w:p>
-            <w:pPr>
-              <w:suppressLineNumbers w:val="true"/>
-              <w:suppressAutoHyphens w:val="true"/>
-              <w:spacing w:before="0" w:after="0" w:line="240"/>
-              <w:ind w:right="0" w:left="0" w:firstLine="0"/>
-              <w:jc w:val="left"/>
-              <w:rPr>
-                <w:color w:val="auto"/>
-                <w:spacing w:val="0"/>
-                <w:position w:val="0"/>
-                <w:shd w:fill="auto" w:val="clear"/>
+              <w:left w:w="26" w:type="dxa"/>
+              <w:right w:w="26" w:type="dxa"/>
+            </w:tcMar>
+            <w:vAlign w:val="top"/>
+          </w:tcPr>
+          <w:p>
+            <w:pPr>
+              <w:suppressLineNumbers w:val="true"/>
+              <w:suppressAutoHyphens w:val="true"/>
+              <w:spacing w:before="0" w:after="0" w:line="240"/>
+              <w:ind w:right="0" w:left="0" w:firstLine="0"/>
+              <w:jc w:val="left"/>
+              <w:rPr>
+                <w:color w:val="auto"/>
+                <w:spacing w:val="0"/>
+                <w:position w:val="0"/>
               </w:rPr>
             </w:pPr>
             <w:r>
@@ -2846,8 +2825,8 @@
             </w:tcBorders>
             <w:shd w:color="000000" w:fill="auto" w:val="clear"/>
             <w:tcMar>
-              <w:left w:w="27" w:type="dxa"/>
-              <w:right w:w="27" w:type="dxa"/>
+              <w:left w:w="26" w:type="dxa"/>
+              <w:right w:w="26" w:type="dxa"/>
             </w:tcMar>
             <w:vAlign w:val="top"/>
           </w:tcPr>
@@ -2880,8 +2859,8 @@
             </w:tcBorders>
             <w:shd w:color="000000" w:fill="auto" w:val="clear"/>
             <w:tcMar>
-              <w:left w:w="27" w:type="dxa"/>
-              <w:right w:w="27" w:type="dxa"/>
+              <w:left w:w="26" w:type="dxa"/>
+              <w:right w:w="26" w:type="dxa"/>
             </w:tcMar>
             <w:vAlign w:val="top"/>
           </w:tcPr>
@@ -2969,8 +2948,8 @@
             </w:tcBorders>
             <w:shd w:color="000000" w:fill="auto" w:val="clear"/>
             <w:tcMar>
-              <w:left w:w="27" w:type="dxa"/>
-              <w:right w:w="27" w:type="dxa"/>
+              <w:left w:w="26" w:type="dxa"/>
+              <w:right w:w="26" w:type="dxa"/>
             </w:tcMar>
             <w:vAlign w:val="top"/>
           </w:tcPr>
@@ -3010,8 +2989,8 @@
             </w:tcBorders>
             <w:shd w:color="000000" w:fill="auto" w:val="clear"/>
             <w:tcMar>
-              <w:left w:w="27" w:type="dxa"/>
-              <w:right w:w="27" w:type="dxa"/>
+              <w:left w:w="26" w:type="dxa"/>
+              <w:right w:w="26" w:type="dxa"/>
             </w:tcMar>
             <w:vAlign w:val="top"/>
           </w:tcPr>
@@ -3050,8 +3029,8 @@
             </w:tcBorders>
             <w:shd w:color="000000" w:fill="auto" w:val="clear"/>
             <w:tcMar>
-              <w:left w:w="27" w:type="dxa"/>
-              <w:right w:w="27" w:type="dxa"/>
+              <w:left w:w="26" w:type="dxa"/>
+              <w:right w:w="26" w:type="dxa"/>
             </w:tcMar>
             <w:vAlign w:val="top"/>
           </w:tcPr>
@@ -3084,23 +3063,22 @@
             </w:tcBorders>
             <w:shd w:color="000000" w:fill="auto" w:val="clear"/>
             <w:tcMar>
-              <w:left w:w="27" w:type="dxa"/>
-              <w:right w:w="27" w:type="dxa"/>
-            </w:tcMar>
-            <w:vAlign w:val="top"/>
-          </w:tcPr>
-          <w:p>
-            <w:pPr>
-              <w:suppressLineNumbers w:val="true"/>
-              <w:suppressAutoHyphens w:val="true"/>
-              <w:spacing w:before="0" w:after="0" w:line="240"/>
-              <w:ind w:right="0" w:left="0" w:firstLine="0"/>
-              <w:jc w:val="left"/>
-              <w:rPr>
-                <w:color w:val="auto"/>
-                <w:spacing w:val="0"/>
-                <w:position w:val="0"/>
-                <w:shd w:fill="auto" w:val="clear"/>
+              <w:left w:w="26" w:type="dxa"/>
+              <w:right w:w="26" w:type="dxa"/>
+            </w:tcMar>
+            <w:vAlign w:val="top"/>
+          </w:tcPr>
+          <w:p>
+            <w:pPr>
+              <w:suppressLineNumbers w:val="true"/>
+              <w:suppressAutoHyphens w:val="true"/>
+              <w:spacing w:before="0" w:after="0" w:line="240"/>
+              <w:ind w:right="0" w:left="0" w:firstLine="0"/>
+              <w:jc w:val="left"/>
+              <w:rPr>
+                <w:color w:val="auto"/>
+                <w:spacing w:val="0"/>
+                <w:position w:val="0"/>
               </w:rPr>
             </w:pPr>
             <w:r>
@@ -3134,8 +3112,8 @@
             </w:tcBorders>
             <w:shd w:color="000000" w:fill="auto" w:val="clear"/>
             <w:tcMar>
-              <w:left w:w="27" w:type="dxa"/>
-              <w:right w:w="27" w:type="dxa"/>
+              <w:left w:w="26" w:type="dxa"/>
+              <w:right w:w="26" w:type="dxa"/>
             </w:tcMar>
             <w:vAlign w:val="top"/>
           </w:tcPr>
@@ -3168,23 +3146,22 @@
             </w:tcBorders>
             <w:shd w:color="000000" w:fill="auto" w:val="clear"/>
             <w:tcMar>
-              <w:left w:w="27" w:type="dxa"/>
-              <w:right w:w="27" w:type="dxa"/>
-            </w:tcMar>
-            <w:vAlign w:val="top"/>
-          </w:tcPr>
-          <w:p>
-            <w:pPr>
-              <w:suppressLineNumbers w:val="true"/>
-              <w:suppressAutoHyphens w:val="true"/>
-              <w:spacing w:before="0" w:after="0" w:line="240"/>
-              <w:ind w:right="0" w:left="0" w:firstLine="0"/>
-              <w:jc w:val="left"/>
-              <w:rPr>
-                <w:color w:val="auto"/>
-                <w:spacing w:val="0"/>
-                <w:position w:val="0"/>
-                <w:shd w:fill="auto" w:val="clear"/>
+              <w:left w:w="26" w:type="dxa"/>
+              <w:right w:w="26" w:type="dxa"/>
+            </w:tcMar>
+            <w:vAlign w:val="top"/>
+          </w:tcPr>
+          <w:p>
+            <w:pPr>
+              <w:suppressLineNumbers w:val="true"/>
+              <w:suppressAutoHyphens w:val="true"/>
+              <w:spacing w:before="0" w:after="0" w:line="240"/>
+              <w:ind w:right="0" w:left="0" w:firstLine="0"/>
+              <w:jc w:val="left"/>
+              <w:rPr>
+                <w:color w:val="auto"/>
+                <w:spacing w:val="0"/>
+                <w:position w:val="0"/>
               </w:rPr>
             </w:pPr>
             <w:r>
@@ -3218,8 +3195,8 @@
             </w:tcBorders>
             <w:shd w:color="000000" w:fill="auto" w:val="clear"/>
             <w:tcMar>
-              <w:left w:w="27" w:type="dxa"/>
-              <w:right w:w="27" w:type="dxa"/>
+              <w:left w:w="26" w:type="dxa"/>
+              <w:right w:w="26" w:type="dxa"/>
             </w:tcMar>
             <w:vAlign w:val="top"/>
           </w:tcPr>
@@ -3252,23 +3229,22 @@
             </w:tcBorders>
             <w:shd w:color="000000" w:fill="auto" w:val="clear"/>
             <w:tcMar>
-              <w:left w:w="27" w:type="dxa"/>
-              <w:right w:w="27" w:type="dxa"/>
-            </w:tcMar>
-            <w:vAlign w:val="top"/>
-          </w:tcPr>
-          <w:p>
-            <w:pPr>
-              <w:suppressLineNumbers w:val="true"/>
-              <w:suppressAutoHyphens w:val="true"/>
-              <w:spacing w:before="0" w:after="0" w:line="240"/>
-              <w:ind w:right="0" w:left="0" w:firstLine="0"/>
-              <w:jc w:val="left"/>
-              <w:rPr>
-                <w:color w:val="auto"/>
-                <w:spacing w:val="0"/>
-                <w:position w:val="0"/>
-                <w:shd w:fill="auto" w:val="clear"/>
+              <w:left w:w="26" w:type="dxa"/>
+              <w:right w:w="26" w:type="dxa"/>
+            </w:tcMar>
+            <w:vAlign w:val="top"/>
+          </w:tcPr>
+          <w:p>
+            <w:pPr>
+              <w:suppressLineNumbers w:val="true"/>
+              <w:suppressAutoHyphens w:val="true"/>
+              <w:spacing w:before="0" w:after="0" w:line="240"/>
+              <w:ind w:right="0" w:left="0" w:firstLine="0"/>
+              <w:jc w:val="left"/>
+              <w:rPr>
+                <w:color w:val="auto"/>
+                <w:spacing w:val="0"/>
+                <w:position w:val="0"/>
               </w:rPr>
             </w:pPr>
             <w:r>
@@ -3301,8 +3277,8 @@
             </w:tcBorders>
             <w:shd w:color="000000" w:fill="auto" w:val="clear"/>
             <w:tcMar>
-              <w:left w:w="27" w:type="dxa"/>
-              <w:right w:w="27" w:type="dxa"/>
+              <w:left w:w="26" w:type="dxa"/>
+              <w:right w:w="26" w:type="dxa"/>
             </w:tcMar>
             <w:vAlign w:val="top"/>
           </w:tcPr>
@@ -3335,23 +3311,22 @@
             </w:tcBorders>
             <w:shd w:color="000000" w:fill="auto" w:val="clear"/>
             <w:tcMar>
-              <w:left w:w="27" w:type="dxa"/>
-              <w:right w:w="27" w:type="dxa"/>
-            </w:tcMar>
-            <w:vAlign w:val="top"/>
-          </w:tcPr>
-          <w:p>
-            <w:pPr>
-              <w:suppressLineNumbers w:val="true"/>
-              <w:suppressAutoHyphens w:val="true"/>
-              <w:spacing w:before="0" w:after="0" w:line="240"/>
-              <w:ind w:right="0" w:left="0" w:firstLine="0"/>
-              <w:jc w:val="left"/>
-              <w:rPr>
-                <w:color w:val="auto"/>
-                <w:spacing w:val="0"/>
-                <w:position w:val="0"/>
-                <w:shd w:fill="auto" w:val="clear"/>
+              <w:left w:w="26" w:type="dxa"/>
+              <w:right w:w="26" w:type="dxa"/>
+            </w:tcMar>
+            <w:vAlign w:val="top"/>
+          </w:tcPr>
+          <w:p>
+            <w:pPr>
+              <w:suppressLineNumbers w:val="true"/>
+              <w:suppressAutoHyphens w:val="true"/>
+              <w:spacing w:before="0" w:after="0" w:line="240"/>
+              <w:ind w:right="0" w:left="0" w:firstLine="0"/>
+              <w:jc w:val="left"/>
+              <w:rPr>
+                <w:color w:val="auto"/>
+                <w:spacing w:val="0"/>
+                <w:position w:val="0"/>
               </w:rPr>
             </w:pPr>
             <w:r>
@@ -3384,8 +3359,8 @@
             </w:tcBorders>
             <w:shd w:color="000000" w:fill="auto" w:val="clear"/>
             <w:tcMar>
-              <w:left w:w="27" w:type="dxa"/>
-              <w:right w:w="27" w:type="dxa"/>
+              <w:left w:w="26" w:type="dxa"/>
+              <w:right w:w="26" w:type="dxa"/>
             </w:tcMar>
             <w:vAlign w:val="top"/>
           </w:tcPr>
@@ -3418,23 +3393,22 @@
             </w:tcBorders>
             <w:shd w:color="000000" w:fill="auto" w:val="clear"/>
             <w:tcMar>
-              <w:left w:w="27" w:type="dxa"/>
-              <w:right w:w="27" w:type="dxa"/>
-            </w:tcMar>
-            <w:vAlign w:val="top"/>
-          </w:tcPr>
-          <w:p>
-            <w:pPr>
-              <w:suppressLineNumbers w:val="true"/>
-              <w:suppressAutoHyphens w:val="true"/>
-              <w:spacing w:before="0" w:after="0" w:line="240"/>
-              <w:ind w:right="0" w:left="0" w:firstLine="0"/>
-              <w:jc w:val="left"/>
-              <w:rPr>
-                <w:color w:val="auto"/>
-                <w:spacing w:val="0"/>
-                <w:position w:val="0"/>
-                <w:shd w:fill="auto" w:val="clear"/>
+              <w:left w:w="26" w:type="dxa"/>
+              <w:right w:w="26" w:type="dxa"/>
+            </w:tcMar>
+            <w:vAlign w:val="top"/>
+          </w:tcPr>
+          <w:p>
+            <w:pPr>
+              <w:suppressLineNumbers w:val="true"/>
+              <w:suppressAutoHyphens w:val="true"/>
+              <w:spacing w:before="0" w:after="0" w:line="240"/>
+              <w:ind w:right="0" w:left="0" w:firstLine="0"/>
+              <w:jc w:val="left"/>
+              <w:rPr>
+                <w:color w:val="auto"/>
+                <w:spacing w:val="0"/>
+                <w:position w:val="0"/>
               </w:rPr>
             </w:pPr>
             <w:r>
@@ -3467,8 +3441,8 @@
             </w:tcBorders>
             <w:shd w:color="000000" w:fill="auto" w:val="clear"/>
             <w:tcMar>
-              <w:left w:w="27" w:type="dxa"/>
-              <w:right w:w="27" w:type="dxa"/>
+              <w:left w:w="26" w:type="dxa"/>
+              <w:right w:w="26" w:type="dxa"/>
             </w:tcMar>
             <w:vAlign w:val="top"/>
           </w:tcPr>
@@ -3501,8 +3475,8 @@
             </w:tcBorders>
             <w:shd w:color="000000" w:fill="auto" w:val="clear"/>
             <w:tcMar>
-              <w:left w:w="27" w:type="dxa"/>
-              <w:right w:w="27" w:type="dxa"/>
+              <w:left w:w="26" w:type="dxa"/>
+              <w:right w:w="26" w:type="dxa"/>
             </w:tcMar>
             <w:vAlign w:val="top"/>
           </w:tcPr>
@@ -3590,8 +3564,8 @@
             </w:tcBorders>
             <w:shd w:color="000000" w:fill="auto" w:val="clear"/>
             <w:tcMar>
-              <w:left w:w="27" w:type="dxa"/>
-              <w:right w:w="27" w:type="dxa"/>
+              <w:left w:w="26" w:type="dxa"/>
+              <w:right w:w="26" w:type="dxa"/>
             </w:tcMar>
             <w:vAlign w:val="top"/>
           </w:tcPr>
@@ -3631,8 +3605,8 @@
             </w:tcBorders>
             <w:shd w:color="000000" w:fill="auto" w:val="clear"/>
             <w:tcMar>
-              <w:left w:w="27" w:type="dxa"/>
-              <w:right w:w="27" w:type="dxa"/>
+              <w:left w:w="26" w:type="dxa"/>
+              <w:right w:w="26" w:type="dxa"/>
             </w:tcMar>
             <w:vAlign w:val="top"/>
           </w:tcPr>
@@ -3671,8 +3645,8 @@
             </w:tcBorders>
             <w:shd w:color="000000" w:fill="auto" w:val="clear"/>
             <w:tcMar>
-              <w:left w:w="27" w:type="dxa"/>
-              <w:right w:w="27" w:type="dxa"/>
+              <w:left w:w="26" w:type="dxa"/>
+              <w:right w:w="26" w:type="dxa"/>
             </w:tcMar>
             <w:vAlign w:val="top"/>
           </w:tcPr>
@@ -3705,23 +3679,22 @@
             </w:tcBorders>
             <w:shd w:color="000000" w:fill="auto" w:val="clear"/>
             <w:tcMar>
-              <w:left w:w="27" w:type="dxa"/>
-              <w:right w:w="27" w:type="dxa"/>
-            </w:tcMar>
-            <w:vAlign w:val="top"/>
-          </w:tcPr>
-          <w:p>
-            <w:pPr>
-              <w:suppressLineNumbers w:val="true"/>
-              <w:suppressAutoHyphens w:val="true"/>
-              <w:spacing w:before="0" w:after="0" w:line="240"/>
-              <w:ind w:right="0" w:left="0" w:firstLine="0"/>
-              <w:jc w:val="left"/>
-              <w:rPr>
-                <w:color w:val="auto"/>
-                <w:spacing w:val="0"/>
-                <w:position w:val="0"/>
-                <w:shd w:fill="auto" w:val="clear"/>
+              <w:left w:w="26" w:type="dxa"/>
+              <w:right w:w="26" w:type="dxa"/>
+            </w:tcMar>
+            <w:vAlign w:val="top"/>
+          </w:tcPr>
+          <w:p>
+            <w:pPr>
+              <w:suppressLineNumbers w:val="true"/>
+              <w:suppressAutoHyphens w:val="true"/>
+              <w:spacing w:before="0" w:after="0" w:line="240"/>
+              <w:ind w:right="0" w:left="0" w:firstLine="0"/>
+              <w:jc w:val="left"/>
+              <w:rPr>
+                <w:color w:val="auto"/>
+                <w:spacing w:val="0"/>
+                <w:position w:val="0"/>
               </w:rPr>
             </w:pPr>
             <w:r>
@@ -3755,8 +3728,8 @@
             </w:tcBorders>
             <w:shd w:color="000000" w:fill="auto" w:val="clear"/>
             <w:tcMar>
-              <w:left w:w="27" w:type="dxa"/>
-              <w:right w:w="27" w:type="dxa"/>
+              <w:left w:w="26" w:type="dxa"/>
+              <w:right w:w="26" w:type="dxa"/>
             </w:tcMar>
             <w:vAlign w:val="top"/>
           </w:tcPr>
@@ -3789,23 +3762,22 @@
             </w:tcBorders>
             <w:shd w:color="000000" w:fill="auto" w:val="clear"/>
             <w:tcMar>
-              <w:left w:w="27" w:type="dxa"/>
-              <w:right w:w="27" w:type="dxa"/>
-            </w:tcMar>
-            <w:vAlign w:val="top"/>
-          </w:tcPr>
-          <w:p>
-            <w:pPr>
-              <w:suppressLineNumbers w:val="true"/>
-              <w:suppressAutoHyphens w:val="true"/>
-              <w:spacing w:before="0" w:after="0" w:line="240"/>
-              <w:ind w:right="0" w:left="0" w:firstLine="0"/>
-              <w:jc w:val="left"/>
-              <w:rPr>
-                <w:color w:val="auto"/>
-                <w:spacing w:val="0"/>
-                <w:position w:val="0"/>
-                <w:shd w:fill="auto" w:val="clear"/>
+              <w:left w:w="26" w:type="dxa"/>
+              <w:right w:w="26" w:type="dxa"/>
+            </w:tcMar>
+            <w:vAlign w:val="top"/>
+          </w:tcPr>
+          <w:p>
+            <w:pPr>
+              <w:suppressLineNumbers w:val="true"/>
+              <w:suppressAutoHyphens w:val="true"/>
+              <w:spacing w:before="0" w:after="0" w:line="240"/>
+              <w:ind w:right="0" w:left="0" w:firstLine="0"/>
+              <w:jc w:val="left"/>
+              <w:rPr>
+                <w:color w:val="auto"/>
+                <w:spacing w:val="0"/>
+                <w:position w:val="0"/>
               </w:rPr>
             </w:pPr>
             <w:r>
@@ -3839,8 +3811,8 @@
             </w:tcBorders>
             <w:shd w:color="000000" w:fill="auto" w:val="clear"/>
             <w:tcMar>
-              <w:left w:w="27" w:type="dxa"/>
-              <w:right w:w="27" w:type="dxa"/>
+              <w:left w:w="26" w:type="dxa"/>
+              <w:right w:w="26" w:type="dxa"/>
             </w:tcMar>
             <w:vAlign w:val="top"/>
           </w:tcPr>
@@ -3873,23 +3845,22 @@
             </w:tcBorders>
             <w:shd w:color="000000" w:fill="auto" w:val="clear"/>
             <w:tcMar>
-              <w:left w:w="27" w:type="dxa"/>
-              <w:right w:w="27" w:type="dxa"/>
-            </w:tcMar>
-            <w:vAlign w:val="top"/>
-          </w:tcPr>
-          <w:p>
-            <w:pPr>
-              <w:suppressLineNumbers w:val="true"/>
-              <w:suppressAutoHyphens w:val="true"/>
-              <w:spacing w:before="0" w:after="0" w:line="240"/>
-              <w:ind w:right="0" w:left="0" w:firstLine="0"/>
-              <w:jc w:val="left"/>
-              <w:rPr>
-                <w:color w:val="auto"/>
-                <w:spacing w:val="0"/>
-                <w:position w:val="0"/>
-                <w:shd w:fill="auto" w:val="clear"/>
+              <w:left w:w="26" w:type="dxa"/>
+              <w:right w:w="26" w:type="dxa"/>
+            </w:tcMar>
+            <w:vAlign w:val="top"/>
+          </w:tcPr>
+          <w:p>
+            <w:pPr>
+              <w:suppressLineNumbers w:val="true"/>
+              <w:suppressAutoHyphens w:val="true"/>
+              <w:spacing w:before="0" w:after="0" w:line="240"/>
+              <w:ind w:right="0" w:left="0" w:firstLine="0"/>
+              <w:jc w:val="left"/>
+              <w:rPr>
+                <w:color w:val="auto"/>
+                <w:spacing w:val="0"/>
+                <w:position w:val="0"/>
               </w:rPr>
             </w:pPr>
             <w:r>
@@ -3922,8 +3893,8 @@
             </w:tcBorders>
             <w:shd w:color="000000" w:fill="auto" w:val="clear"/>
             <w:tcMar>
-              <w:left w:w="27" w:type="dxa"/>
-              <w:right w:w="27" w:type="dxa"/>
+              <w:left w:w="26" w:type="dxa"/>
+              <w:right w:w="26" w:type="dxa"/>
             </w:tcMar>
             <w:vAlign w:val="top"/>
           </w:tcPr>
@@ -3956,23 +3927,22 @@
             </w:tcBorders>
             <w:shd w:color="000000" w:fill="auto" w:val="clear"/>
             <w:tcMar>
-              <w:left w:w="27" w:type="dxa"/>
-              <w:right w:w="27" w:type="dxa"/>
-            </w:tcMar>
-            <w:vAlign w:val="top"/>
-          </w:tcPr>
-          <w:p>
-            <w:pPr>
-              <w:suppressLineNumbers w:val="true"/>
-              <w:suppressAutoHyphens w:val="true"/>
-              <w:spacing w:before="0" w:after="0" w:line="240"/>
-              <w:ind w:right="0" w:left="0" w:firstLine="0"/>
-              <w:jc w:val="left"/>
-              <w:rPr>
-                <w:color w:val="auto"/>
-                <w:spacing w:val="0"/>
-                <w:position w:val="0"/>
-                <w:shd w:fill="auto" w:val="clear"/>
+              <w:left w:w="26" w:type="dxa"/>
+              <w:right w:w="26" w:type="dxa"/>
+            </w:tcMar>
+            <w:vAlign w:val="top"/>
+          </w:tcPr>
+          <w:p>
+            <w:pPr>
+              <w:suppressLineNumbers w:val="true"/>
+              <w:suppressAutoHyphens w:val="true"/>
+              <w:spacing w:before="0" w:after="0" w:line="240"/>
+              <w:ind w:right="0" w:left="0" w:firstLine="0"/>
+              <w:jc w:val="left"/>
+              <w:rPr>
+                <w:color w:val="auto"/>
+                <w:spacing w:val="0"/>
+                <w:position w:val="0"/>
               </w:rPr>
             </w:pPr>
             <w:r>
@@ -4005,8 +3975,8 @@
             </w:tcBorders>
             <w:shd w:color="000000" w:fill="auto" w:val="clear"/>
             <w:tcMar>
-              <w:left w:w="27" w:type="dxa"/>
-              <w:right w:w="27" w:type="dxa"/>
+              <w:left w:w="26" w:type="dxa"/>
+              <w:right w:w="26" w:type="dxa"/>
             </w:tcMar>
             <w:vAlign w:val="top"/>
           </w:tcPr>
@@ -4039,8 +4009,8 @@
             </w:tcBorders>
             <w:shd w:color="000000" w:fill="auto" w:val="clear"/>
             <w:tcMar>
-              <w:left w:w="27" w:type="dxa"/>
-              <w:right w:w="27" w:type="dxa"/>
+              <w:left w:w="26" w:type="dxa"/>
+              <w:right w:w="26" w:type="dxa"/>
             </w:tcMar>
             <w:vAlign w:val="top"/>
           </w:tcPr>
@@ -4128,8 +4098,8 @@
             </w:tcBorders>
             <w:shd w:color="000000" w:fill="auto" w:val="clear"/>
             <w:tcMar>
-              <w:left w:w="27" w:type="dxa"/>
-              <w:right w:w="27" w:type="dxa"/>
+              <w:left w:w="26" w:type="dxa"/>
+              <w:right w:w="26" w:type="dxa"/>
             </w:tcMar>
             <w:vAlign w:val="top"/>
           </w:tcPr>
@@ -4169,8 +4139,8 @@
             </w:tcBorders>
             <w:shd w:color="000000" w:fill="auto" w:val="clear"/>
             <w:tcMar>
-              <w:left w:w="27" w:type="dxa"/>
-              <w:right w:w="27" w:type="dxa"/>
+              <w:left w:w="26" w:type="dxa"/>
+              <w:right w:w="26" w:type="dxa"/>
             </w:tcMar>
             <w:vAlign w:val="top"/>
           </w:tcPr>
@@ -4209,8 +4179,8 @@
             </w:tcBorders>
             <w:shd w:color="000000" w:fill="auto" w:val="clear"/>
             <w:tcMar>
-              <w:left w:w="27" w:type="dxa"/>
-              <w:right w:w="27" w:type="dxa"/>
+              <w:left w:w="26" w:type="dxa"/>
+              <w:right w:w="26" w:type="dxa"/>
             </w:tcMar>
             <w:vAlign w:val="top"/>
           </w:tcPr>
@@ -4243,23 +4213,22 @@
             </w:tcBorders>
             <w:shd w:color="000000" w:fill="auto" w:val="clear"/>
             <w:tcMar>
-              <w:left w:w="27" w:type="dxa"/>
-              <w:right w:w="27" w:type="dxa"/>
-            </w:tcMar>
-            <w:vAlign w:val="top"/>
-          </w:tcPr>
-          <w:p>
-            <w:pPr>
-              <w:suppressLineNumbers w:val="true"/>
-              <w:suppressAutoHyphens w:val="true"/>
-              <w:spacing w:before="0" w:after="0" w:line="240"/>
-              <w:ind w:right="0" w:left="0" w:firstLine="0"/>
-              <w:jc w:val="left"/>
-              <w:rPr>
-                <w:color w:val="auto"/>
-                <w:spacing w:val="0"/>
-                <w:position w:val="0"/>
-                <w:shd w:fill="auto" w:val="clear"/>
+              <w:left w:w="26" w:type="dxa"/>
+              <w:right w:w="26" w:type="dxa"/>
+            </w:tcMar>
+            <w:vAlign w:val="top"/>
+          </w:tcPr>
+          <w:p>
+            <w:pPr>
+              <w:suppressLineNumbers w:val="true"/>
+              <w:suppressAutoHyphens w:val="true"/>
+              <w:spacing w:before="0" w:after="0" w:line="240"/>
+              <w:ind w:right="0" w:left="0" w:firstLine="0"/>
+              <w:jc w:val="left"/>
+              <w:rPr>
+                <w:color w:val="auto"/>
+                <w:spacing w:val="0"/>
+                <w:position w:val="0"/>
               </w:rPr>
             </w:pPr>
             <w:r>
@@ -4293,8 +4262,8 @@
             </w:tcBorders>
             <w:shd w:color="000000" w:fill="auto" w:val="clear"/>
             <w:tcMar>
-              <w:left w:w="27" w:type="dxa"/>
-              <w:right w:w="27" w:type="dxa"/>
+              <w:left w:w="26" w:type="dxa"/>
+              <w:right w:w="26" w:type="dxa"/>
             </w:tcMar>
             <w:vAlign w:val="top"/>
           </w:tcPr>
@@ -4327,23 +4296,22 @@
             </w:tcBorders>
             <w:shd w:color="000000" w:fill="auto" w:val="clear"/>
             <w:tcMar>
-              <w:left w:w="27" w:type="dxa"/>
-              <w:right w:w="27" w:type="dxa"/>
-            </w:tcMar>
-            <w:vAlign w:val="top"/>
-          </w:tcPr>
-          <w:p>
-            <w:pPr>
-              <w:suppressLineNumbers w:val="true"/>
-              <w:suppressAutoHyphens w:val="true"/>
-              <w:spacing w:before="0" w:after="0" w:line="240"/>
-              <w:ind w:right="0" w:left="0" w:firstLine="0"/>
-              <w:jc w:val="left"/>
-              <w:rPr>
-                <w:color w:val="auto"/>
-                <w:spacing w:val="0"/>
-                <w:position w:val="0"/>
-                <w:shd w:fill="auto" w:val="clear"/>
+              <w:left w:w="26" w:type="dxa"/>
+              <w:right w:w="26" w:type="dxa"/>
+            </w:tcMar>
+            <w:vAlign w:val="top"/>
+          </w:tcPr>
+          <w:p>
+            <w:pPr>
+              <w:suppressLineNumbers w:val="true"/>
+              <w:suppressAutoHyphens w:val="true"/>
+              <w:spacing w:before="0" w:after="0" w:line="240"/>
+              <w:ind w:right="0" w:left="0" w:firstLine="0"/>
+              <w:jc w:val="left"/>
+              <w:rPr>
+                <w:color w:val="auto"/>
+                <w:spacing w:val="0"/>
+                <w:position w:val="0"/>
               </w:rPr>
             </w:pPr>
             <w:r>
@@ -4377,8 +4345,8 @@
             </w:tcBorders>
             <w:shd w:color="000000" w:fill="auto" w:val="clear"/>
             <w:tcMar>
-              <w:left w:w="27" w:type="dxa"/>
-              <w:right w:w="27" w:type="dxa"/>
+              <w:left w:w="26" w:type="dxa"/>
+              <w:right w:w="26" w:type="dxa"/>
             </w:tcMar>
             <w:vAlign w:val="top"/>
           </w:tcPr>
@@ -4411,23 +4379,22 @@
             </w:tcBorders>
             <w:shd w:color="000000" w:fill="auto" w:val="clear"/>
             <w:tcMar>
-              <w:left w:w="27" w:type="dxa"/>
-              <w:right w:w="27" w:type="dxa"/>
-            </w:tcMar>
-            <w:vAlign w:val="top"/>
-          </w:tcPr>
-          <w:p>
-            <w:pPr>
-              <w:suppressLineNumbers w:val="true"/>
-              <w:suppressAutoHyphens w:val="true"/>
-              <w:spacing w:before="0" w:after="0" w:line="240"/>
-              <w:ind w:right="0" w:left="0" w:firstLine="0"/>
-              <w:jc w:val="left"/>
-              <w:rPr>
-                <w:color w:val="auto"/>
-                <w:spacing w:val="0"/>
-                <w:position w:val="0"/>
-                <w:shd w:fill="auto" w:val="clear"/>
+              <w:left w:w="26" w:type="dxa"/>
+              <w:right w:w="26" w:type="dxa"/>
+            </w:tcMar>
+            <w:vAlign w:val="top"/>
+          </w:tcPr>
+          <w:p>
+            <w:pPr>
+              <w:suppressLineNumbers w:val="true"/>
+              <w:suppressAutoHyphens w:val="true"/>
+              <w:spacing w:before="0" w:after="0" w:line="240"/>
+              <w:ind w:right="0" w:left="0" w:firstLine="0"/>
+              <w:jc w:val="left"/>
+              <w:rPr>
+                <w:color w:val="auto"/>
+                <w:spacing w:val="0"/>
+                <w:position w:val="0"/>
               </w:rPr>
             </w:pPr>
             <w:r>
@@ -4460,8 +4427,8 @@
             </w:tcBorders>
             <w:shd w:color="000000" w:fill="auto" w:val="clear"/>
             <w:tcMar>
-              <w:left w:w="27" w:type="dxa"/>
-              <w:right w:w="27" w:type="dxa"/>
+              <w:left w:w="26" w:type="dxa"/>
+              <w:right w:w="26" w:type="dxa"/>
             </w:tcMar>
             <w:vAlign w:val="top"/>
           </w:tcPr>
@@ -4494,23 +4461,22 @@
             </w:tcBorders>
             <w:shd w:color="000000" w:fill="auto" w:val="clear"/>
             <w:tcMar>
-              <w:left w:w="27" w:type="dxa"/>
-              <w:right w:w="27" w:type="dxa"/>
-            </w:tcMar>
-            <w:vAlign w:val="top"/>
-          </w:tcPr>
-          <w:p>
-            <w:pPr>
-              <w:suppressLineNumbers w:val="true"/>
-              <w:suppressAutoHyphens w:val="true"/>
-              <w:spacing w:before="0" w:after="0" w:line="240"/>
-              <w:ind w:right="0" w:left="0" w:firstLine="0"/>
-              <w:jc w:val="left"/>
-              <w:rPr>
-                <w:color w:val="auto"/>
-                <w:spacing w:val="0"/>
-                <w:position w:val="0"/>
-                <w:shd w:fill="auto" w:val="clear"/>
+              <w:left w:w="26" w:type="dxa"/>
+              <w:right w:w="26" w:type="dxa"/>
+            </w:tcMar>
+            <w:vAlign w:val="top"/>
+          </w:tcPr>
+          <w:p>
+            <w:pPr>
+              <w:suppressLineNumbers w:val="true"/>
+              <w:suppressAutoHyphens w:val="true"/>
+              <w:spacing w:before="0" w:after="0" w:line="240"/>
+              <w:ind w:right="0" w:left="0" w:firstLine="0"/>
+              <w:jc w:val="left"/>
+              <w:rPr>
+                <w:color w:val="auto"/>
+                <w:spacing w:val="0"/>
+                <w:position w:val="0"/>
               </w:rPr>
             </w:pPr>
             <w:r>
@@ -4543,8 +4509,8 @@
             </w:tcBorders>
             <w:shd w:color="000000" w:fill="auto" w:val="clear"/>
             <w:tcMar>
-              <w:left w:w="27" w:type="dxa"/>
-              <w:right w:w="27" w:type="dxa"/>
+              <w:left w:w="26" w:type="dxa"/>
+              <w:right w:w="26" w:type="dxa"/>
             </w:tcMar>
             <w:vAlign w:val="top"/>
           </w:tcPr>
@@ -4577,8 +4543,8 @@
             </w:tcBorders>
             <w:shd w:color="000000" w:fill="auto" w:val="clear"/>
             <w:tcMar>
-              <w:left w:w="27" w:type="dxa"/>
-              <w:right w:w="27" w:type="dxa"/>
+              <w:left w:w="26" w:type="dxa"/>
+              <w:right w:w="26" w:type="dxa"/>
             </w:tcMar>
             <w:vAlign w:val="top"/>
           </w:tcPr>
@@ -4650,8 +4616,8 @@
             </w:tcBorders>
             <w:shd w:color="000000" w:fill="auto" w:val="clear"/>
             <w:tcMar>
-              <w:left w:w="27" w:type="dxa"/>
-              <w:right w:w="27" w:type="dxa"/>
+              <w:left w:w="26" w:type="dxa"/>
+              <w:right w:w="26" w:type="dxa"/>
             </w:tcMar>
             <w:vAlign w:val="top"/>
           </w:tcPr>
@@ -4691,8 +4657,8 @@
             </w:tcBorders>
             <w:shd w:color="000000" w:fill="auto" w:val="clear"/>
             <w:tcMar>
-              <w:left w:w="27" w:type="dxa"/>
-              <w:right w:w="27" w:type="dxa"/>
+              <w:left w:w="26" w:type="dxa"/>
+              <w:right w:w="26" w:type="dxa"/>
             </w:tcMar>
             <w:vAlign w:val="top"/>
           </w:tcPr>
@@ -4731,8 +4697,8 @@
             </w:tcBorders>
             <w:shd w:color="000000" w:fill="auto" w:val="clear"/>
             <w:tcMar>
-              <w:left w:w="27" w:type="dxa"/>
-              <w:right w:w="27" w:type="dxa"/>
+              <w:left w:w="26" w:type="dxa"/>
+              <w:right w:w="26" w:type="dxa"/>
             </w:tcMar>
             <w:vAlign w:val="top"/>
           </w:tcPr>
@@ -4765,23 +4731,22 @@
             </w:tcBorders>
             <w:shd w:color="000000" w:fill="auto" w:val="clear"/>
             <w:tcMar>
-              <w:left w:w="27" w:type="dxa"/>
-              <w:right w:w="27" w:type="dxa"/>
-            </w:tcMar>
-            <w:vAlign w:val="top"/>
-          </w:tcPr>
-          <w:p>
-            <w:pPr>
-              <w:suppressLineNumbers w:val="true"/>
-              <w:suppressAutoHyphens w:val="true"/>
-              <w:spacing w:before="0" w:after="0" w:line="240"/>
-              <w:ind w:right="0" w:left="0" w:firstLine="0"/>
-              <w:jc w:val="left"/>
-              <w:rPr>
-                <w:color w:val="auto"/>
-                <w:spacing w:val="0"/>
-                <w:position w:val="0"/>
-                <w:shd w:fill="auto" w:val="clear"/>
+              <w:left w:w="26" w:type="dxa"/>
+              <w:right w:w="26" w:type="dxa"/>
+            </w:tcMar>
+            <w:vAlign w:val="top"/>
+          </w:tcPr>
+          <w:p>
+            <w:pPr>
+              <w:suppressLineNumbers w:val="true"/>
+              <w:suppressAutoHyphens w:val="true"/>
+              <w:spacing w:before="0" w:after="0" w:line="240"/>
+              <w:ind w:right="0" w:left="0" w:firstLine="0"/>
+              <w:jc w:val="left"/>
+              <w:rPr>
+                <w:color w:val="auto"/>
+                <w:spacing w:val="0"/>
+                <w:position w:val="0"/>
               </w:rPr>
             </w:pPr>
             <w:r>
@@ -4815,8 +4780,8 @@
             </w:tcBorders>
             <w:shd w:color="000000" w:fill="auto" w:val="clear"/>
             <w:tcMar>
-              <w:left w:w="27" w:type="dxa"/>
-              <w:right w:w="27" w:type="dxa"/>
+              <w:left w:w="26" w:type="dxa"/>
+              <w:right w:w="26" w:type="dxa"/>
             </w:tcMar>
             <w:vAlign w:val="top"/>
           </w:tcPr>
@@ -4849,23 +4814,22 @@
             </w:tcBorders>
             <w:shd w:color="000000" w:fill="auto" w:val="clear"/>
             <w:tcMar>
-              <w:left w:w="27" w:type="dxa"/>
-              <w:right w:w="27" w:type="dxa"/>
-            </w:tcMar>
-            <w:vAlign w:val="top"/>
-          </w:tcPr>
-          <w:p>
-            <w:pPr>
-              <w:suppressLineNumbers w:val="true"/>
-              <w:suppressAutoHyphens w:val="true"/>
-              <w:spacing w:before="0" w:after="0" w:line="240"/>
-              <w:ind w:right="0" w:left="0" w:firstLine="0"/>
-              <w:jc w:val="left"/>
-              <w:rPr>
-                <w:color w:val="auto"/>
-                <w:spacing w:val="0"/>
-                <w:position w:val="0"/>
-                <w:shd w:fill="auto" w:val="clear"/>
+              <w:left w:w="26" w:type="dxa"/>
+              <w:right w:w="26" w:type="dxa"/>
+            </w:tcMar>
+            <w:vAlign w:val="top"/>
+          </w:tcPr>
+          <w:p>
+            <w:pPr>
+              <w:suppressLineNumbers w:val="true"/>
+              <w:suppressAutoHyphens w:val="true"/>
+              <w:spacing w:before="0" w:after="0" w:line="240"/>
+              <w:ind w:right="0" w:left="0" w:firstLine="0"/>
+              <w:jc w:val="left"/>
+              <w:rPr>
+                <w:color w:val="auto"/>
+                <w:spacing w:val="0"/>
+                <w:position w:val="0"/>
               </w:rPr>
             </w:pPr>
             <w:r>
@@ -4899,8 +4863,8 @@
             </w:tcBorders>
             <w:shd w:color="000000" w:fill="auto" w:val="clear"/>
             <w:tcMar>
-              <w:left w:w="27" w:type="dxa"/>
-              <w:right w:w="27" w:type="dxa"/>
+              <w:left w:w="26" w:type="dxa"/>
+              <w:right w:w="26" w:type="dxa"/>
             </w:tcMar>
             <w:vAlign w:val="top"/>
           </w:tcPr>
@@ -4933,23 +4897,22 @@
             </w:tcBorders>
             <w:shd w:color="000000" w:fill="auto" w:val="clear"/>
             <w:tcMar>
-              <w:left w:w="27" w:type="dxa"/>
-              <w:right w:w="27" w:type="dxa"/>
-            </w:tcMar>
-            <w:vAlign w:val="top"/>
-          </w:tcPr>
-          <w:p>
-            <w:pPr>
-              <w:suppressLineNumbers w:val="true"/>
-              <w:suppressAutoHyphens w:val="true"/>
-              <w:spacing w:before="0" w:after="0" w:line="240"/>
-              <w:ind w:right="0" w:left="0" w:firstLine="0"/>
-              <w:jc w:val="left"/>
-              <w:rPr>
-                <w:color w:val="auto"/>
-                <w:spacing w:val="0"/>
-                <w:position w:val="0"/>
-                <w:shd w:fill="auto" w:val="clear"/>
+              <w:left w:w="26" w:type="dxa"/>
+              <w:right w:w="26" w:type="dxa"/>
+            </w:tcMar>
+            <w:vAlign w:val="top"/>
+          </w:tcPr>
+          <w:p>
+            <w:pPr>
+              <w:suppressLineNumbers w:val="true"/>
+              <w:suppressAutoHyphens w:val="true"/>
+              <w:spacing w:before="0" w:after="0" w:line="240"/>
+              <w:ind w:right="0" w:left="0" w:firstLine="0"/>
+              <w:jc w:val="left"/>
+              <w:rPr>
+                <w:color w:val="auto"/>
+                <w:spacing w:val="0"/>
+                <w:position w:val="0"/>
               </w:rPr>
             </w:pPr>
             <w:r>
@@ -4982,8 +4945,8 @@
             </w:tcBorders>
             <w:shd w:color="000000" w:fill="auto" w:val="clear"/>
             <w:tcMar>
-              <w:left w:w="27" w:type="dxa"/>
-              <w:right w:w="27" w:type="dxa"/>
+              <w:left w:w="26" w:type="dxa"/>
+              <w:right w:w="26" w:type="dxa"/>
             </w:tcMar>
             <w:vAlign w:val="top"/>
           </w:tcPr>
@@ -5016,23 +4979,22 @@
             </w:tcBorders>
             <w:shd w:color="000000" w:fill="auto" w:val="clear"/>
             <w:tcMar>
-              <w:left w:w="27" w:type="dxa"/>
-              <w:right w:w="27" w:type="dxa"/>
-            </w:tcMar>
-            <w:vAlign w:val="top"/>
-          </w:tcPr>
-          <w:p>
-            <w:pPr>
-              <w:suppressLineNumbers w:val="true"/>
-              <w:suppressAutoHyphens w:val="true"/>
-              <w:spacing w:before="0" w:after="0" w:line="240"/>
-              <w:ind w:right="0" w:left="0" w:firstLine="0"/>
-              <w:jc w:val="left"/>
-              <w:rPr>
-                <w:color w:val="auto"/>
-                <w:spacing w:val="0"/>
-                <w:position w:val="0"/>
-                <w:shd w:fill="auto" w:val="clear"/>
+              <w:left w:w="26" w:type="dxa"/>
+              <w:right w:w="26" w:type="dxa"/>
+            </w:tcMar>
+            <w:vAlign w:val="top"/>
+          </w:tcPr>
+          <w:p>
+            <w:pPr>
+              <w:suppressLineNumbers w:val="true"/>
+              <w:suppressAutoHyphens w:val="true"/>
+              <w:spacing w:before="0" w:after="0" w:line="240"/>
+              <w:ind w:right="0" w:left="0" w:firstLine="0"/>
+              <w:jc w:val="left"/>
+              <w:rPr>
+                <w:color w:val="auto"/>
+                <w:spacing w:val="0"/>
+                <w:position w:val="0"/>
               </w:rPr>
             </w:pPr>
             <w:r>
@@ -5065,8 +5027,8 @@
             </w:tcBorders>
             <w:shd w:color="000000" w:fill="auto" w:val="clear"/>
             <w:tcMar>
-              <w:left w:w="27" w:type="dxa"/>
-              <w:right w:w="27" w:type="dxa"/>
+              <w:left w:w="26" w:type="dxa"/>
+              <w:right w:w="26" w:type="dxa"/>
             </w:tcMar>
             <w:vAlign w:val="top"/>
           </w:tcPr>
@@ -5099,8 +5061,8 @@
             </w:tcBorders>
             <w:shd w:color="000000" w:fill="auto" w:val="clear"/>
             <w:tcMar>
-              <w:left w:w="27" w:type="dxa"/>
-              <w:right w:w="27" w:type="dxa"/>
+              <w:left w:w="26" w:type="dxa"/>
+              <w:right w:w="26" w:type="dxa"/>
             </w:tcMar>
             <w:vAlign w:val="top"/>
           </w:tcPr>

</xml_diff>

<commit_message>
modificação do DER.docx e do MR
</commit_message>
<xml_diff>
--- a/Mer.docx
+++ b/Mer.docx
@@ -3872,7 +3872,7 @@
                 <w:sz w:val="24"/>
                 <w:shd w:fill="auto" w:val="clear"/>
               </w:rPr>
-              <w:t xml:space="preserve">Equipes</w:t>
+              <w:t xml:space="preserve">País</w:t>
             </w:r>
           </w:p>
         </w:tc>
@@ -3954,7 +3954,7 @@
                 <w:sz w:val="24"/>
                 <w:shd w:fill="auto" w:val="clear"/>
               </w:rPr>
-              <w:t xml:space="preserve">Gols (Equipe e jogador)</w:t>
+              <w:t xml:space="preserve">Nome</w:t>
             </w:r>
           </w:p>
         </w:tc>

</xml_diff>